<commit_message>
Final fixes to news and archival
</commit_message>
<xml_diff>
--- a/public/documents/D.E.A.R.-Program.docx
+++ b/public/documents/D.E.A.R.-Program.docx
@@ -51,7 +51,7 @@
           <wp:inline distB="0" distT="0" distL="0" distR="0">
             <wp:extent cx="3339938" cy="3522590"/>
             <wp:effectExtent b="0" l="0" r="0" t="0"/>
-            <wp:docPr id="7" name="image1.png"/>
+            <wp:docPr id="8" name="image1.png"/>
             <a:graphic>
               <a:graphicData uri="http://schemas.openxmlformats.org/drawingml/2006/picture">
                 <pic:pic>
@@ -228,7 +228,7 @@
                 <w:szCs w:val="72"/>
                 <w:rtl w:val="0"/>
               </w:rPr>
-              <w:t xml:space="preserve">ACT_BILL_TREATY</w:t>
+              <w:t xml:space="preserve">Drop Everything And Read (DEAR) Program</w:t>
             </w:r>
           </w:p>
         </w:tc>
@@ -372,6 +372,238 @@
     <w:p>
       <w:pPr>
         <w:rPr>
+          <w:b w:val="1"/>
+          <w:bCs w:val="1"/>
+          <w:sz w:val="26"/>
+          <w:szCs w:val="26"/>
+        </w:rPr>
+      </w:pPr>
+      <w:r>
+        <w:rPr>
+          <w:b w:val="1"/>
+          <w:bCs w:val="1"/>
+          <w:sz w:val="46"/>
+          <w:szCs w:val="46"/>
+          <w:rtl w:val="0"/>
+        </w:rPr>
+        <w:t xml:space="preserve">Drop Everything and Read Program</w:t>
+      </w:r>
+      <w:r>
+        <w:rPr>
+          <w:rtl w:val="0"/>
+        </w:rPr>
+      </w:r>
+    </w:p>
+    <w:p>
+      <w:pPr>
+        <w:pStyle w:val="Heading2"/>
+        <w:spacing w:after="0" w:before="200" w:lineRule="auto"/>
+        <w:rPr>
+          <w:u w:val="single"/>
+        </w:rPr>
+      </w:pPr>
+      <w:bookmarkStart w:colFirst="0" w:colLast="0" w:name="_heading=h.a7ukxtakituz" w:id="0"/>
+      <w:bookmarkEnd w:id="0"/>
+      <w:r>
+        <w:rPr>
+          <w:u w:val="single"/>
+          <w:rtl w:val="0"/>
+        </w:rPr>
+        <w:t xml:space="preserve">Section 1</w:t>
+      </w:r>
+    </w:p>
+    <w:p>
+      <w:pPr>
+        <w:rPr/>
+      </w:pPr>
+      <w:r>
+        <w:rPr>
+          <w:rtl w:val="0"/>
+        </w:rPr>
+        <w:t xml:space="preserve">DEAR will establish a "Writers Fund" which will be used to payout authors who write in game books relating to Icenia. Some details:</w:t>
+      </w:r>
+    </w:p>
+    <w:p>
+      <w:pPr>
+        <w:numPr>
+          <w:ilvl w:val="0"/>
+          <w:numId w:val="1"/>
+        </w:numPr>
+        <w:pBdr>
+          <w:top w:color="auto" w:space="0" w:sz="0" w:val="none"/>
+          <w:bottom w:color="auto" w:space="0" w:sz="0" w:val="none"/>
+          <w:right w:color="auto" w:space="0" w:sz="0" w:val="none"/>
+          <w:between w:color="auto" w:space="0" w:sz="0" w:val="none"/>
+        </w:pBdr>
+        <w:spacing w:after="0" w:afterAutospacing="0" w:before="60" w:lineRule="auto"/>
+        <w:ind w:left="720" w:hanging="360"/>
+        <w:rPr>
+          <w:sz w:val="22"/>
+          <w:szCs w:val="22"/>
+        </w:rPr>
+      </w:pPr>
+      <w:r>
+        <w:rPr>
+          <w:rtl w:val="0"/>
+        </w:rPr>
+        <w:t xml:space="preserve">The goal is to commission 15 books about Icenia related topics.</w:t>
+      </w:r>
+    </w:p>
+    <w:p>
+      <w:pPr>
+        <w:numPr>
+          <w:ilvl w:val="0"/>
+          <w:numId w:val="1"/>
+        </w:numPr>
+        <w:pBdr>
+          <w:top w:color="auto" w:space="0" w:sz="0" w:val="none"/>
+          <w:bottom w:color="auto" w:space="0" w:sz="0" w:val="none"/>
+          <w:right w:color="auto" w:space="0" w:sz="0" w:val="none"/>
+          <w:between w:color="auto" w:space="0" w:sz="0" w:val="none"/>
+        </w:pBdr>
+        <w:spacing w:after="0" w:afterAutospacing="0" w:before="0" w:beforeAutospacing="0" w:lineRule="auto"/>
+        <w:ind w:left="720" w:hanging="360"/>
+        <w:rPr>
+          <w:sz w:val="22"/>
+          <w:szCs w:val="22"/>
+        </w:rPr>
+      </w:pPr>
+      <w:r>
+        <w:rPr>
+          <w:rtl w:val="0"/>
+        </w:rPr>
+        <w:t xml:space="preserve">Each in game book written will payout 15 diamonds from a fund of 225 diamonds.</w:t>
+      </w:r>
+    </w:p>
+    <w:p>
+      <w:pPr>
+        <w:numPr>
+          <w:ilvl w:val="0"/>
+          <w:numId w:val="1"/>
+        </w:numPr>
+        <w:pBdr>
+          <w:top w:color="auto" w:space="0" w:sz="0" w:val="none"/>
+          <w:bottom w:color="auto" w:space="0" w:sz="0" w:val="none"/>
+          <w:right w:color="auto" w:space="0" w:sz="0" w:val="none"/>
+          <w:between w:color="auto" w:space="0" w:sz="0" w:val="none"/>
+        </w:pBdr>
+        <w:spacing w:after="0" w:afterAutospacing="0" w:before="0" w:beforeAutospacing="0" w:lineRule="auto"/>
+        <w:ind w:left="720" w:hanging="360"/>
+        <w:rPr>
+          <w:sz w:val="22"/>
+          <w:szCs w:val="22"/>
+        </w:rPr>
+      </w:pPr>
+      <w:r>
+        <w:rPr>
+          <w:rtl w:val="0"/>
+        </w:rPr>
+        <w:t xml:space="preserve">The books should be between 25 -45 pages (soft requirement) and must be of decent quality / effort.</w:t>
+      </w:r>
+    </w:p>
+    <w:p>
+      <w:pPr>
+        <w:numPr>
+          <w:ilvl w:val="0"/>
+          <w:numId w:val="1"/>
+        </w:numPr>
+        <w:pBdr>
+          <w:top w:color="auto" w:space="0" w:sz="0" w:val="none"/>
+          <w:bottom w:color="auto" w:space="0" w:sz="0" w:val="none"/>
+          <w:right w:color="auto" w:space="0" w:sz="0" w:val="none"/>
+          <w:between w:color="auto" w:space="0" w:sz="0" w:val="none"/>
+        </w:pBdr>
+        <w:spacing w:after="0" w:afterAutospacing="0" w:before="0" w:beforeAutospacing="0" w:lineRule="auto"/>
+        <w:ind w:left="720" w:hanging="360"/>
+        <w:rPr>
+          <w:sz w:val="22"/>
+          <w:szCs w:val="22"/>
+        </w:rPr>
+      </w:pPr>
+      <w:r>
+        <w:rPr>
+          <w:rtl w:val="0"/>
+        </w:rPr>
+        <w:t xml:space="preserve">The books must relate to Icenia in some way. They could be about our system of government, a prominent citizen or government member, a historical event, some type of cultural book, ect.</w:t>
+      </w:r>
+    </w:p>
+    <w:p>
+      <w:pPr>
+        <w:numPr>
+          <w:ilvl w:val="0"/>
+          <w:numId w:val="1"/>
+        </w:numPr>
+        <w:pBdr>
+          <w:top w:color="auto" w:space="0" w:sz="0" w:val="none"/>
+          <w:bottom w:color="auto" w:space="0" w:sz="0" w:val="none"/>
+          <w:right w:color="auto" w:space="0" w:sz="0" w:val="none"/>
+          <w:between w:color="auto" w:space="0" w:sz="0" w:val="none"/>
+        </w:pBdr>
+        <w:spacing w:after="0" w:afterAutospacing="0" w:before="0" w:beforeAutospacing="0" w:lineRule="auto"/>
+        <w:ind w:left="720" w:hanging="360"/>
+        <w:rPr>
+          <w:sz w:val="22"/>
+          <w:szCs w:val="22"/>
+        </w:rPr>
+      </w:pPr>
+      <w:r>
+        <w:rPr>
+          <w:rtl w:val="0"/>
+        </w:rPr>
+        <w:t xml:space="preserve">The books will be sold at the National Library and will also be uploaded to</w:t>
+      </w:r>
+      <w:hyperlink r:id="rId8">
+        <w:r>
+          <w:rPr>
+            <w:rtl w:val="0"/>
+          </w:rPr>
+          <w:t xml:space="preserve"> </w:t>
+        </w:r>
+      </w:hyperlink>
+      <w:hyperlink r:id="rId9">
+        <w:r>
+          <w:rPr>
+            <w:color w:val="1155cc"/>
+            <w:rtl w:val="0"/>
+          </w:rPr>
+          <w:t xml:space="preserve">https://civbooks.github.io/</w:t>
+        </w:r>
+      </w:hyperlink>
+      <w:r>
+        <w:rPr>
+          <w:rtl w:val="0"/>
+        </w:rPr>
+      </w:r>
+    </w:p>
+    <w:p>
+      <w:pPr>
+        <w:numPr>
+          <w:ilvl w:val="0"/>
+          <w:numId w:val="1"/>
+        </w:numPr>
+        <w:pBdr>
+          <w:top w:color="auto" w:space="0" w:sz="0" w:val="none"/>
+          <w:bottom w:color="auto" w:space="0" w:sz="0" w:val="none"/>
+          <w:right w:color="auto" w:space="0" w:sz="0" w:val="none"/>
+          <w:between w:color="auto" w:space="0" w:sz="0" w:val="none"/>
+        </w:pBdr>
+        <w:spacing w:after="60" w:before="0" w:beforeAutospacing="0" w:lineRule="auto"/>
+        <w:ind w:left="720" w:hanging="360"/>
+        <w:rPr>
+          <w:sz w:val="22"/>
+          <w:szCs w:val="22"/>
+        </w:rPr>
+      </w:pPr>
+      <w:r>
+        <w:rPr>
+          <w:rtl w:val="0"/>
+        </w:rPr>
+        <w:t xml:space="preserve">Citizens will be eligible.</w:t>
+      </w:r>
+    </w:p>
+    <w:p>
+      <w:pPr>
+        <w:rPr>
           <w:rFonts w:ascii="Times New Roman" w:cs="Times New Roman" w:eastAsia="Times New Roman" w:hAnsi="Times New Roman"/>
           <w:b w:val="1"/>
           <w:bCs w:val="1"/>
@@ -386,8 +618,8 @@
       </w:r>
     </w:p>
     <w:sectPr>
-      <w:headerReference r:id="rId8" w:type="first"/>
-      <w:footerReference r:id="rId9" w:type="first"/>
+      <w:headerReference r:id="rId10" w:type="first"/>
+      <w:footerReference r:id="rId11" w:type="first"/>
       <w:pgSz w:h="16834" w:w="11909" w:orient="portrait"/>
       <w:pgMar w:bottom="1440" w:top="1440" w:left="1440" w:right="1440" w:header="720" w:footer="720"/>
       <w:pgNumType w:start="1"/>
@@ -470,7 +702,124 @@
 </file>
 
 <file path=word/numbering.xml><?xml version="1.0" encoding="utf-8"?>
-<w:numbering xmlns:mc="http://schemas.openxmlformats.org/markup-compatibility/2006" xmlns:o="urn:schemas-microsoft-com:office:office" xmlns:r="http://schemas.openxmlformats.org/officeDocument/2006/relationships" xmlns:m="http://schemas.openxmlformats.org/officeDocument/2006/math" xmlns:v="urn:schemas-microsoft-com:vml" xmlns:wp="http://schemas.openxmlformats.org/drawingml/2006/wordprocessingDrawing" xmlns:w10="urn:schemas-microsoft-com:office:word" xmlns:w="http://schemas.openxmlformats.org/wordprocessingml/2006/main" xmlns:wne="http://schemas.microsoft.com/office/word/2006/wordml" xmlns:sl="http://schemas.openxmlformats.org/schemaLibrary/2006/main" xmlns:a="http://schemas.openxmlformats.org/drawingml/2006/main" xmlns:pic="http://schemas.openxmlformats.org/drawingml/2006/picture" xmlns:c="http://schemas.openxmlformats.org/drawingml/2006/chart" xmlns:lc="http://schemas.openxmlformats.org/drawingml/2006/lockedCanvas" xmlns:dgm="http://schemas.openxmlformats.org/drawingml/2006/diagram" xmlns:wps="http://schemas.microsoft.com/office/word/2010/wordprocessingShape" xmlns:wpg="http://schemas.microsoft.com/office/word/2010/wordprocessingGroup" xmlns:w14="http://schemas.microsoft.com/office/word/2010/wordml" xmlns:w15="http://schemas.microsoft.com/office/word/2012/wordml" xmlns:w16="http://schemas.microsoft.com/office/word/2018/wordml" xmlns:w16cex="http://schemas.microsoft.com/office/word/2018/wordml/cex" xmlns:w16cid="http://schemas.microsoft.com/office/word/2016/wordml/cid" xmlns="http://schemas.microsoft.com/office/tasks/2019/documenttasks" xmlns:cr="http://schemas.microsoft.com/office/comments/2020/reactions"/>
+<w:numbering xmlns:mc="http://schemas.openxmlformats.org/markup-compatibility/2006" xmlns:o="urn:schemas-microsoft-com:office:office" xmlns:r="http://schemas.openxmlformats.org/officeDocument/2006/relationships" xmlns:m="http://schemas.openxmlformats.org/officeDocument/2006/math" xmlns:v="urn:schemas-microsoft-com:vml" xmlns:wp="http://schemas.openxmlformats.org/drawingml/2006/wordprocessingDrawing" xmlns:w10="urn:schemas-microsoft-com:office:word" xmlns:w="http://schemas.openxmlformats.org/wordprocessingml/2006/main" xmlns:wne="http://schemas.microsoft.com/office/word/2006/wordml" xmlns:sl="http://schemas.openxmlformats.org/schemaLibrary/2006/main" xmlns:a="http://schemas.openxmlformats.org/drawingml/2006/main" xmlns:pic="http://schemas.openxmlformats.org/drawingml/2006/picture" xmlns:c="http://schemas.openxmlformats.org/drawingml/2006/chart" xmlns:lc="http://schemas.openxmlformats.org/drawingml/2006/lockedCanvas" xmlns:dgm="http://schemas.openxmlformats.org/drawingml/2006/diagram" xmlns:wps="http://schemas.microsoft.com/office/word/2010/wordprocessingShape" xmlns:wpg="http://schemas.microsoft.com/office/word/2010/wordprocessingGroup" xmlns:w14="http://schemas.microsoft.com/office/word/2010/wordml" xmlns:w15="http://schemas.microsoft.com/office/word/2012/wordml" xmlns:w16="http://schemas.microsoft.com/office/word/2018/wordml" xmlns:w16cex="http://schemas.microsoft.com/office/word/2018/wordml/cex" xmlns:w16cid="http://schemas.microsoft.com/office/word/2016/wordml/cid" xmlns="http://schemas.microsoft.com/office/tasks/2019/documenttasks" xmlns:cr="http://schemas.microsoft.com/office/comments/2020/reactions">
+  <w:abstractNum w:abstractNumId="1">
+    <w:lvl w:ilvl="0">
+      <w:start w:val="1"/>
+      <w:numFmt w:val="bullet"/>
+      <w:lvlText w:val="●"/>
+      <w:lvlJc w:val="left"/>
+      <w:pPr>
+        <w:ind w:left="720" w:hanging="360"/>
+      </w:pPr>
+      <w:rPr>
+        <w:rFonts w:ascii="Arial" w:cs="Arial" w:eastAsia="Arial" w:hAnsi="Arial"/>
+        <w:sz w:val="24"/>
+        <w:szCs w:val="24"/>
+        <w:u w:val="none"/>
+      </w:rPr>
+    </w:lvl>
+    <w:lvl w:ilvl="1">
+      <w:start w:val="1"/>
+      <w:numFmt w:val="bullet"/>
+      <w:lvlText w:val="○"/>
+      <w:lvlJc w:val="left"/>
+      <w:pPr>
+        <w:ind w:left="1440" w:hanging="360"/>
+      </w:pPr>
+      <w:rPr>
+        <w:u w:val="none"/>
+      </w:rPr>
+    </w:lvl>
+    <w:lvl w:ilvl="2">
+      <w:start w:val="1"/>
+      <w:numFmt w:val="bullet"/>
+      <w:lvlText w:val="■"/>
+      <w:lvlJc w:val="left"/>
+      <w:pPr>
+        <w:ind w:left="2160" w:hanging="360"/>
+      </w:pPr>
+      <w:rPr>
+        <w:u w:val="none"/>
+      </w:rPr>
+    </w:lvl>
+    <w:lvl w:ilvl="3">
+      <w:start w:val="1"/>
+      <w:numFmt w:val="bullet"/>
+      <w:lvlText w:val="●"/>
+      <w:lvlJc w:val="left"/>
+      <w:pPr>
+        <w:ind w:left="2880" w:hanging="360"/>
+      </w:pPr>
+      <w:rPr>
+        <w:u w:val="none"/>
+      </w:rPr>
+    </w:lvl>
+    <w:lvl w:ilvl="4">
+      <w:start w:val="1"/>
+      <w:numFmt w:val="bullet"/>
+      <w:lvlText w:val="○"/>
+      <w:lvlJc w:val="left"/>
+      <w:pPr>
+        <w:ind w:left="3600" w:hanging="360"/>
+      </w:pPr>
+      <w:rPr>
+        <w:u w:val="none"/>
+      </w:rPr>
+    </w:lvl>
+    <w:lvl w:ilvl="5">
+      <w:start w:val="1"/>
+      <w:numFmt w:val="bullet"/>
+      <w:lvlText w:val="■"/>
+      <w:lvlJc w:val="left"/>
+      <w:pPr>
+        <w:ind w:left="4320" w:hanging="360"/>
+      </w:pPr>
+      <w:rPr>
+        <w:u w:val="none"/>
+      </w:rPr>
+    </w:lvl>
+    <w:lvl w:ilvl="6">
+      <w:start w:val="1"/>
+      <w:numFmt w:val="bullet"/>
+      <w:lvlText w:val="●"/>
+      <w:lvlJc w:val="left"/>
+      <w:pPr>
+        <w:ind w:left="5040" w:hanging="360"/>
+      </w:pPr>
+      <w:rPr>
+        <w:u w:val="none"/>
+      </w:rPr>
+    </w:lvl>
+    <w:lvl w:ilvl="7">
+      <w:start w:val="1"/>
+      <w:numFmt w:val="bullet"/>
+      <w:lvlText w:val="○"/>
+      <w:lvlJc w:val="left"/>
+      <w:pPr>
+        <w:ind w:left="5760" w:hanging="360"/>
+      </w:pPr>
+      <w:rPr>
+        <w:u w:val="none"/>
+      </w:rPr>
+    </w:lvl>
+    <w:lvl w:ilvl="8">
+      <w:start w:val="1"/>
+      <w:numFmt w:val="bullet"/>
+      <w:lvlText w:val="■"/>
+      <w:lvlJc w:val="left"/>
+      <w:pPr>
+        <w:ind w:left="6480" w:hanging="360"/>
+      </w:pPr>
+      <w:rPr>
+        <w:u w:val="none"/>
+      </w:rPr>
+    </w:lvl>
+  </w:abstractNum>
+  <w:num w:numId="1">
+    <w:abstractNumId w:val="1"/>
+  </w:num>
+</w:numbering>
 </file>
 
 <file path=word/styles.xml><?xml version="1.0" encoding="utf-8"?>
@@ -604,6 +953,20 @@
       <w:szCs w:val="52"/>
     </w:rPr>
   </w:style>
+  <w:style w:type="table" w:styleId="TableNormal" w:default="1">
+    <w:name w:val="TableNormal"/>
+    <w:tblPr>
+      <w:tblCellMar>
+        <w:top w:w="100.0" w:type="dxa"/>
+        <w:left w:w="100.0" w:type="dxa"/>
+        <w:bottom w:w="100.0" w:type="dxa"/>
+        <w:right w:w="100.0" w:type="dxa"/>
+      </w:tblCellMar>
+    </w:tblPr>
+  </w:style>
+  <w:style w:type="paragraph" w:styleId="Normal" w:default="1">
+    <w:name w:val="normal"/>
+  </w:style>
   <w:style w:type="character" w:styleId="DefaultParagraphFont" w:default="1">
     <w:name w:val="Default Paragraph Font"/>
     <w:uiPriority w:val="1"/>
@@ -751,6 +1114,13 @@
     <w:rPr>
       <w:color w:val="666666"/>
     </w:rPr>
+  </w:style>
+  <w:style w:type="table" w:styleId="Table1">
+    <w:basedOn w:val="TableNormal"/>
+    <w:tblPr>
+      <w:tblStyleRowBandSize w:val="1"/>
+      <w:tblStyleColBandSize w:val="1"/>
+    </w:tblPr>
   </w:style>
   <w:style w:type="paragraph" w:styleId="Subtitle">
     <w:name w:val="Subtitle"/>
@@ -772,6 +1142,12 @@
     <w:tblPr>
       <w:tblStyleRowBandSize w:val="1"/>
       <w:tblStyleColBandSize w:val="1"/>
+      <w:tblCellMar>
+        <w:top w:w="0.0" w:type="dxa"/>
+        <w:left w:w="108.0" w:type="dxa"/>
+        <w:bottom w:w="0.0" w:type="dxa"/>
+        <w:right w:w="108.0" w:type="dxa"/>
+      </w:tblCellMar>
     </w:tblPr>
   </w:style>
 </w:styles>
@@ -1099,7 +1475,7 @@
 
 <file path=customXML/item1.xml><?xml version="1.0" encoding="utf-8"?>
 <go:gDocsCustomXmlDataStorage xmlns:go="http://customooxmlschemas.google.com/" xmlns:r="http://schemas.openxmlformats.org/officeDocument/2006/relationships" uri="GoogleDocsCustomDataVersion2">
-  <go:docsCustomData xmlns:go="http://customooxmlschemas.google.com/" roundtripDataSignature="AMtx7mi92BqhnruNFmEffBHP+786DPmqfw==">CgMxLjA4AHIhMWhXSUk5Z1hVWTFqbl9QSnpTUm5UX3FsWEVPVU9PZ21I</go:docsCustomData>
+  <go:docsCustomData xmlns:go="http://customooxmlschemas.google.com/" roundtripDataSignature="AMtx7mhQYZflSbE9KnCN+XNC8ned9Q9dsQ==">CgMxLjAyDmguYTd1a3h0YWtpdHV6OAByITFjZ1JLMHcwLXJUYlZ0enk5S0ZINHpWdHlFZkFieUhkUQ==</go:docsCustomData>
 </go:gDocsCustomXmlDataStorage>
 </file>
 

</xml_diff>

<commit_message>
Enhance city law management: update .gitignore, improve schema with term and act numbers, and format act display in news layout
</commit_message>
<xml_diff>
--- a/public/documents/D.E.A.R.-Program.docx
+++ b/public/documents/D.E.A.R.-Program.docx
@@ -288,7 +288,7 @@
           <w:bCs w:val="1"/>
           <w:rtl w:val="0"/>
         </w:rPr>
-        <w:t xml:space="preserve">USERNAME</w:t>
+        <w:t xml:space="preserve">CreepilyCreep</w:t>
       </w:r>
       <w:r>
         <w:rPr>
@@ -326,13 +326,12 @@
           <w:bCs w:val="1"/>
           <w:rtl w:val="0"/>
         </w:rPr>
-        <w:t xml:space="preserve">LAST_AMENDMENT_NAME</w:t>
-      </w:r>
-      <w:r>
-        <w:rPr>
-          <w:rtl w:val="0"/>
-        </w:rPr>
-        <w:t xml:space="preserve"> </w:t>
+        <w:t xml:space="preserve">D.E.A.R. Program</w:t>
+      </w:r>
+      <w:r>
+        <w:rPr>
+          <w:rtl w:val="0"/>
+        </w:rPr>
       </w:r>
     </w:p>
     <w:p>
@@ -352,7 +351,7 @@
           <w:bCs w:val="1"/>
           <w:rtl w:val="0"/>
         </w:rPr>
-        <w:t xml:space="preserve">DAYth_MONTH_YEAR</w:t>
+        <w:t xml:space="preserve">2nd March 2025</w:t>
       </w:r>
       <w:r>
         <w:rPr>

</xml_diff>